<commit_message>
➕ Upravený pracovní list
</commit_message>
<xml_diff>
--- a/HTML/Pracovní texty/pracovní_text_1.docx
+++ b/HTML/Pracovní texty/pracovní_text_1.docx
@@ -35,11 +35,12 @@
     <w:tbl>
       <w:tblPr>
         <w:tblStyle w:val="Mkatabulky"/>
-        <w:tblW w:w="0" w:type="auto"/>
+        <w:tblW w:w="9640" w:type="dxa"/>
+        <w:tblInd w:w="-431" w:type="dxa"/>
         <w:tblLook w:val="04A0" w:firstRow="1" w:lastRow="0" w:firstColumn="1" w:lastColumn="0" w:noHBand="0" w:noVBand="1"/>
       </w:tblPr>
       <w:tblGrid>
-        <w:gridCol w:w="9062"/>
+        <w:gridCol w:w="9640"/>
       </w:tblGrid>
       <w:tr>
         <w:trPr>
@@ -47,7 +48,7 @@
         </w:trPr>
         <w:tc>
           <w:tcPr>
-            <w:tcW w:w="9062" w:type="dxa"/>
+            <w:tcW w:w="9640" w:type="dxa"/>
           </w:tcPr>
           <w:p>
             <w:r>
@@ -65,7 +66,7 @@
         </w:trPr>
         <w:tc>
           <w:tcPr>
-            <w:tcW w:w="9062" w:type="dxa"/>
+            <w:tcW w:w="9640" w:type="dxa"/>
           </w:tcPr>
           <w:p>
             <w:r>
@@ -74,11 +75,9 @@
             <w:r>
               <w:t xml:space="preserve">e nějaký zápis, který určuje vzhled HTML dokumentu. </w:t>
             </w:r>
-            <w:proofErr w:type="gramStart"/>
-            <w:r>
-              <w:t>Určuje</w:t>
-            </w:r>
-            <w:proofErr w:type="gramEnd"/>
+            <w:r>
+              <w:t>Určuje,</w:t>
+            </w:r>
             <w:r>
               <w:t xml:space="preserve"> jak obsah vypadá.</w:t>
             </w:r>
@@ -91,7 +90,7 @@
         </w:trPr>
         <w:tc>
           <w:tcPr>
-            <w:tcW w:w="9062" w:type="dxa"/>
+            <w:tcW w:w="9640" w:type="dxa"/>
           </w:tcPr>
           <w:p>
             <w:r>
@@ -151,7 +150,7 @@
         </w:trPr>
         <w:tc>
           <w:tcPr>
-            <w:tcW w:w="9062" w:type="dxa"/>
+            <w:tcW w:w="9640" w:type="dxa"/>
           </w:tcPr>
           <w:p>
             <w:pPr>
@@ -338,7 +337,7 @@
       <w:tr>
         <w:tc>
           <w:tcPr>
-            <w:tcW w:w="9062" w:type="dxa"/>
+            <w:tcW w:w="9640" w:type="dxa"/>
           </w:tcPr>
           <w:p>
             <w:pPr>
@@ -637,7 +636,7 @@
       <w:tr>
         <w:tc>
           <w:tcPr>
-            <w:tcW w:w="9062" w:type="dxa"/>
+            <w:tcW w:w="9640" w:type="dxa"/>
           </w:tcPr>
           <w:p>
             <w:pPr>
@@ -878,7 +877,7 @@
       <w:tr>
         <w:tc>
           <w:tcPr>
-            <w:tcW w:w="9062" w:type="dxa"/>
+            <w:tcW w:w="9640" w:type="dxa"/>
           </w:tcPr>
           <w:p>
             <w:r>
@@ -890,19 +889,14 @@
             <w:r>
               <w:t xml:space="preserve"> (zásady</w:t>
             </w:r>
-            <w:proofErr w:type="gramStart"/>
-            <w:r>
-              <w:t>)</w:t>
-            </w:r>
-            <w:r>
-              <w:t>:</w:t>
-            </w:r>
-            <w:r>
-              <w:t>Všechno</w:t>
-            </w:r>
-            <w:proofErr w:type="gramEnd"/>
-            <w:r>
-              <w:t xml:space="preserve"> malým bez diakritiky, bez mezer (nahradíme „_“ nebo „-„</w:t>
+            <w:r>
+              <w:t>): Všechno</w:t>
+            </w:r>
+            <w:r>
+              <w:t xml:space="preserve"> malým bez diakritiky, bez mezer (nahradíme „_“ nebo „</w:t>
+            </w:r>
+            <w:r>
+              <w:t>- „</w:t>
             </w:r>
           </w:p>
         </w:tc>
@@ -910,7 +904,7 @@
       <w:tr>
         <w:tc>
           <w:tcPr>
-            <w:tcW w:w="9062" w:type="dxa"/>
+            <w:tcW w:w="9640" w:type="dxa"/>
           </w:tcPr>
           <w:p>
             <w:r>
@@ -1261,6 +1255,7 @@
     <w:lsdException w:name="HTML Sample" w:semiHidden="1" w:unhideWhenUsed="1"/>
     <w:lsdException w:name="HTML Typewriter" w:semiHidden="1" w:unhideWhenUsed="1"/>
     <w:lsdException w:name="HTML Variable" w:semiHidden="1" w:unhideWhenUsed="1"/>
+    <w:lsdException w:name="Normal Table" w:semiHidden="1" w:unhideWhenUsed="1"/>
     <w:lsdException w:name="annotation subject" w:semiHidden="1" w:unhideWhenUsed="1"/>
     <w:lsdException w:name="No List" w:semiHidden="1" w:unhideWhenUsed="1"/>
     <w:lsdException w:name="Outline List 1" w:semiHidden="1" w:unhideWhenUsed="1"/>
@@ -1303,8 +1298,11 @@
     <w:lsdException w:name="Table Contemporary" w:semiHidden="1" w:unhideWhenUsed="1"/>
     <w:lsdException w:name="Table Elegant" w:semiHidden="1" w:unhideWhenUsed="1"/>
     <w:lsdException w:name="Table Professional" w:semiHidden="1" w:unhideWhenUsed="1"/>
+    <w:lsdException w:name="Table Subtle 1" w:semiHidden="1" w:unhideWhenUsed="1"/>
     <w:lsdException w:name="Table Subtle 2" w:semiHidden="1" w:unhideWhenUsed="1"/>
     <w:lsdException w:name="Table Web 1" w:semiHidden="1" w:unhideWhenUsed="1"/>
+    <w:lsdException w:name="Table Web 2" w:semiHidden="1" w:unhideWhenUsed="1"/>
+    <w:lsdException w:name="Table Web 3" w:semiHidden="1" w:unhideWhenUsed="1"/>
     <w:lsdException w:name="Balloon Text" w:semiHidden="1" w:unhideWhenUsed="1"/>
     <w:lsdException w:name="Table Grid" w:uiPriority="39"/>
     <w:lsdException w:name="Table Theme" w:semiHidden="1" w:unhideWhenUsed="1"/>

</xml_diff>